<commit_message>
Modified Project summary doc file
</commit_message>
<xml_diff>
--- a/ProductsCataloge_Project_Summary_Final.docx
+++ b/ProductsCataloge_Project_Summary_Final.docx
@@ -31,10 +31,7 @@
       </w:r>
       <w:proofErr w:type="spellEnd"/>
       <w:r>
-        <w:t xml:space="preserve"> </w:t>
-      </w:r>
-      <w:r>
-        <w:t xml:space="preserve"> is</w:t>
+        <w:t xml:space="preserve">  is</w:t>
       </w:r>
       <w:proofErr w:type="gramEnd"/>
       <w:r>
@@ -45,6 +42,9 @@
       <w:pPr>
         <w:pStyle w:val="Heading1"/>
       </w:pPr>
+      <w:r>
+        <w:t xml:space="preserve">B.E </w:t>
+      </w:r>
       <w:r>
         <w:t>Key Technologies and Architecture</w:t>
       </w:r>
@@ -104,15 +104,11 @@
       </w:r>
       <w:proofErr w:type="spellStart"/>
       <w:r>
-        <w:t>CommentService</w:t>
+        <w:t>PhotoService</w:t>
       </w:r>
       <w:proofErr w:type="spellEnd"/>
       <w:r>
-        <w:t xml:space="preserve"> – Add/List/Delete operations for comments per ad.</w:t>
-      </w:r>
-      <w:r>
-        <w:br/>
-        <w:t>• PhotoService – Handles image uploads, validation, resizing (ImageSharp), and thumbnail generation.</w:t>
+        <w:t xml:space="preserve"> – Handles image uploads, validation, resizing (ImageSharp), and thumbnail generation.</w:t>
       </w:r>
       <w:r>
         <w:br/>
@@ -252,9 +248,340 @@
       </w:r>
       <w:r>
         <w:br/>
-        <w:t>• Default Redis image: redis/redis-stack:latest (includes RedisJSON module).</w:t>
+        <w:t xml:space="preserve">• Default Redis image: </w:t>
+      </w:r>
+      <w:proofErr w:type="spellStart"/>
+      <w:r>
+        <w:t>redis</w:t>
+      </w:r>
+      <w:proofErr w:type="spellEnd"/>
+      <w:r>
+        <w:t>/</w:t>
+      </w:r>
+      <w:proofErr w:type="spellStart"/>
+      <w:r>
+        <w:t>redis-</w:t>
+      </w:r>
+      <w:proofErr w:type="gramStart"/>
+      <w:r>
+        <w:t>stack:latest</w:t>
+      </w:r>
+      <w:proofErr w:type="spellEnd"/>
+      <w:proofErr w:type="gramEnd"/>
+      <w:r>
+        <w:t xml:space="preserve"> (includes </w:t>
+      </w:r>
+      <w:proofErr w:type="spellStart"/>
+      <w:r>
+        <w:t>RedisJSON</w:t>
+      </w:r>
+      <w:proofErr w:type="spellEnd"/>
+      <w:r>
+        <w:t xml:space="preserve"> module).</w:t>
       </w:r>
     </w:p>
+    <w:p>
+      <w:pPr>
+        <w:pStyle w:val="Heading1"/>
+      </w:pPr>
+      <w:r>
+        <w:t>F.E</w:t>
+      </w:r>
+      <w:r>
+        <w:t xml:space="preserve"> Key Technologies and Architecture</w:t>
+      </w:r>
+    </w:p>
+    <w:p>
+      <w:pPr>
+        <w:numPr>
+          <w:ilvl w:val="0"/>
+          <w:numId w:val="10"/>
+        </w:numPr>
+      </w:pPr>
+      <w:r>
+        <w:t xml:space="preserve"> </w:t>
+      </w:r>
+      <w:r>
+        <w:rPr>
+          <w:b/>
+          <w:bCs/>
+        </w:rPr>
+        <w:t>Angular 20</w:t>
+      </w:r>
+      <w:r>
+        <w:t> with latest features</w:t>
+      </w:r>
+    </w:p>
+    <w:p>
+      <w:pPr>
+        <w:numPr>
+          <w:ilvl w:val="0"/>
+          <w:numId w:val="10"/>
+        </w:numPr>
+      </w:pPr>
+      <w:r>
+        <w:rPr>
+          <w:b/>
+          <w:bCs/>
+        </w:rPr>
+        <w:t>Standalone Components</w:t>
+      </w:r>
+      <w:r>
+        <w:t xml:space="preserve"> (no </w:t>
+      </w:r>
+      <w:proofErr w:type="spellStart"/>
+      <w:r>
+        <w:t>NgModules</w:t>
+      </w:r>
+      <w:proofErr w:type="spellEnd"/>
+      <w:r>
+        <w:t>)</w:t>
+      </w:r>
+    </w:p>
+    <w:p>
+      <w:pPr>
+        <w:numPr>
+          <w:ilvl w:val="0"/>
+          <w:numId w:val="10"/>
+        </w:numPr>
+      </w:pPr>
+      <w:r>
+        <w:rPr>
+          <w:b/>
+          <w:bCs/>
+        </w:rPr>
+        <w:t>Zoneless Change Detection</w:t>
+      </w:r>
+      <w:r>
+        <w:t> for better performance</w:t>
+      </w:r>
+    </w:p>
+    <w:p>
+      <w:pPr>
+        <w:numPr>
+          <w:ilvl w:val="0"/>
+          <w:numId w:val="10"/>
+        </w:numPr>
+      </w:pPr>
+      <w:r>
+        <w:rPr>
+          <w:b/>
+          <w:bCs/>
+        </w:rPr>
+        <w:t>Server-Side Rendering (SSR)</w:t>
+      </w:r>
+      <w:r>
+        <w:t> enabled</w:t>
+      </w:r>
+    </w:p>
+    <w:p>
+      <w:pPr>
+        <w:numPr>
+          <w:ilvl w:val="0"/>
+          <w:numId w:val="10"/>
+        </w:numPr>
+      </w:pPr>
+      <w:r>
+        <w:rPr>
+          <w:b/>
+          <w:bCs/>
+        </w:rPr>
+        <w:t>SCSS</w:t>
+      </w:r>
+      <w:r>
+        <w:t> for advanced styling</w:t>
+      </w:r>
+    </w:p>
+    <w:p>
+      <w:pPr>
+        <w:numPr>
+          <w:ilvl w:val="0"/>
+          <w:numId w:val="10"/>
+        </w:numPr>
+      </w:pPr>
+      <w:r>
+        <w:rPr>
+          <w:b/>
+          <w:bCs/>
+        </w:rPr>
+        <w:t>Signal-based State Management</w:t>
+      </w:r>
+    </w:p>
+    <w:p>
+      <w:pPr>
+        <w:numPr>
+          <w:ilvl w:val="0"/>
+          <w:numId w:val="10"/>
+        </w:numPr>
+      </w:pPr>
+      <w:r>
+        <w:rPr>
+          <w:b/>
+          <w:bCs/>
+        </w:rPr>
+        <w:lastRenderedPageBreak/>
+        <w:t>TypeScript</w:t>
+      </w:r>
+      <w:r>
+        <w:t> with strict type checking</w:t>
+      </w:r>
+    </w:p>
+    <w:p>
+      <w:pPr>
+        <w:rPr>
+          <w:b/>
+          <w:bCs/>
+        </w:rPr>
+      </w:pPr>
+      <w:r>
+        <w:rPr>
+          <w:b/>
+          <w:bCs/>
+        </w:rPr>
+        <w:t>API Integration &amp; Code Generation</w:t>
+      </w:r>
+    </w:p>
+    <w:p>
+      <w:pPr>
+        <w:numPr>
+          <w:ilvl w:val="0"/>
+          <w:numId w:val="11"/>
+        </w:numPr>
+      </w:pPr>
+      <w:r>
+        <w:rPr>
+          <w:rFonts w:ascii="Segoe UI Emoji" w:hAnsi="Segoe UI Emoji" w:cs="Segoe UI Emoji"/>
+          <w:b/>
+          <w:bCs/>
+        </w:rPr>
+        <w:t>🔥</w:t>
+      </w:r>
+      <w:r>
+        <w:rPr>
+          <w:b/>
+          <w:bCs/>
+        </w:rPr>
+        <w:t xml:space="preserve"> Automated API Code Generation</w:t>
+      </w:r>
+      <w:r>
+        <w:t> from Swagger/</w:t>
+      </w:r>
+      <w:proofErr w:type="spellStart"/>
+      <w:r>
+        <w:t>OpenAPI</w:t>
+      </w:r>
+      <w:proofErr w:type="spellEnd"/>
+      <w:r>
+        <w:t xml:space="preserve"> specification</w:t>
+      </w:r>
+    </w:p>
+    <w:p>
+      <w:pPr>
+        <w:numPr>
+          <w:ilvl w:val="0"/>
+          <w:numId w:val="11"/>
+        </w:numPr>
+      </w:pPr>
+      <w:proofErr w:type="spellStart"/>
+      <w:r>
+        <w:rPr>
+          <w:b/>
+          <w:bCs/>
+        </w:rPr>
+        <w:t>OpenAPI</w:t>
+      </w:r>
+      <w:proofErr w:type="spellEnd"/>
+      <w:r>
+        <w:rPr>
+          <w:b/>
+          <w:bCs/>
+        </w:rPr>
+        <w:t xml:space="preserve"> Generator CLI</w:t>
+      </w:r>
+      <w:r>
+        <w:t> with Docker integration</w:t>
+      </w:r>
+    </w:p>
+    <w:p>
+      <w:pPr>
+        <w:numPr>
+          <w:ilvl w:val="0"/>
+          <w:numId w:val="11"/>
+        </w:numPr>
+      </w:pPr>
+      <w:r>
+        <w:rPr>
+          <w:b/>
+          <w:bCs/>
+        </w:rPr>
+        <w:t>Type-safe interfaces</w:t>
+      </w:r>
+      <w:r>
+        <w:t> automatically generated from backend</w:t>
+      </w:r>
+    </w:p>
+    <w:p>
+      <w:pPr>
+        <w:numPr>
+          <w:ilvl w:val="0"/>
+          <w:numId w:val="11"/>
+        </w:numPr>
+      </w:pPr>
+      <w:r>
+        <w:rPr>
+          <w:b/>
+          <w:bCs/>
+        </w:rPr>
+        <w:t>Zero manual model maintenance</w:t>
+      </w:r>
+      <w:r>
+        <w:t> - regenerate with </w:t>
+      </w:r>
+      <w:proofErr w:type="spellStart"/>
+      <w:r>
+        <w:t>npm</w:t>
+      </w:r>
+      <w:proofErr w:type="spellEnd"/>
+      <w:r>
+        <w:t xml:space="preserve"> run </w:t>
+      </w:r>
+      <w:proofErr w:type="spellStart"/>
+      <w:proofErr w:type="gramStart"/>
+      <w:r>
+        <w:t>api:gen</w:t>
+      </w:r>
+      <w:proofErr w:type="spellEnd"/>
+      <w:proofErr w:type="gramEnd"/>
+    </w:p>
+    <w:p>
+      <w:pPr>
+        <w:numPr>
+          <w:ilvl w:val="0"/>
+          <w:numId w:val="11"/>
+        </w:numPr>
+      </w:pPr>
+      <w:r>
+        <w:rPr>
+          <w:b/>
+          <w:bCs/>
+        </w:rPr>
+        <w:t>Docker networking</w:t>
+      </w:r>
+      <w:r>
+        <w:t> solved with </w:t>
+      </w:r>
+      <w:proofErr w:type="spellStart"/>
+      <w:proofErr w:type="gramStart"/>
+      <w:r>
+        <w:t>host.docker</w:t>
+      </w:r>
+      <w:proofErr w:type="gramEnd"/>
+      <w:r>
+        <w:t>.internal</w:t>
+      </w:r>
+      <w:proofErr w:type="spellEnd"/>
+    </w:p>
+    <w:p/>
     <w:sectPr>
       <w:pgSz w:w="12240" w:h="15840"/>
       <w:pgMar w:top="1440" w:right="1800" w:bottom="1440" w:left="1800" w:header="720" w:footer="720" w:gutter="0"/>
@@ -438,6 +765,304 @@
       </w:rPr>
     </w:lvl>
   </w:abstractNum>
+  <w:abstractNum w:abstractNumId="9" w15:restartNumberingAfterBreak="0">
+    <w:nsid w:val="383F7DAE"/>
+    <w:multiLevelType w:val="multilevel"/>
+    <w:tmpl w:val="8D1C0EAA"/>
+    <w:lvl w:ilvl="0">
+      <w:start w:val="1"/>
+      <w:numFmt w:val="bullet"/>
+      <w:lvlText w:val=""/>
+      <w:lvlJc w:val="left"/>
+      <w:pPr>
+        <w:tabs>
+          <w:tab w:val="num" w:pos="720"/>
+        </w:tabs>
+        <w:ind w:left="720" w:hanging="360"/>
+      </w:pPr>
+      <w:rPr>
+        <w:rFonts w:ascii="Symbol" w:hAnsi="Symbol" w:hint="default"/>
+        <w:sz w:val="20"/>
+      </w:rPr>
+    </w:lvl>
+    <w:lvl w:ilvl="1" w:tentative="1">
+      <w:start w:val="1"/>
+      <w:numFmt w:val="bullet"/>
+      <w:lvlText w:val="o"/>
+      <w:lvlJc w:val="left"/>
+      <w:pPr>
+        <w:tabs>
+          <w:tab w:val="num" w:pos="1440"/>
+        </w:tabs>
+        <w:ind w:left="1440" w:hanging="360"/>
+      </w:pPr>
+      <w:rPr>
+        <w:rFonts w:ascii="Courier New" w:hAnsi="Courier New" w:hint="default"/>
+        <w:sz w:val="20"/>
+      </w:rPr>
+    </w:lvl>
+    <w:lvl w:ilvl="2" w:tentative="1">
+      <w:start w:val="1"/>
+      <w:numFmt w:val="bullet"/>
+      <w:lvlText w:val=""/>
+      <w:lvlJc w:val="left"/>
+      <w:pPr>
+        <w:tabs>
+          <w:tab w:val="num" w:pos="2160"/>
+        </w:tabs>
+        <w:ind w:left="2160" w:hanging="360"/>
+      </w:pPr>
+      <w:rPr>
+        <w:rFonts w:ascii="Wingdings" w:hAnsi="Wingdings" w:hint="default"/>
+        <w:sz w:val="20"/>
+      </w:rPr>
+    </w:lvl>
+    <w:lvl w:ilvl="3" w:tentative="1">
+      <w:start w:val="1"/>
+      <w:numFmt w:val="bullet"/>
+      <w:lvlText w:val=""/>
+      <w:lvlJc w:val="left"/>
+      <w:pPr>
+        <w:tabs>
+          <w:tab w:val="num" w:pos="2880"/>
+        </w:tabs>
+        <w:ind w:left="2880" w:hanging="360"/>
+      </w:pPr>
+      <w:rPr>
+        <w:rFonts w:ascii="Wingdings" w:hAnsi="Wingdings" w:hint="default"/>
+        <w:sz w:val="20"/>
+      </w:rPr>
+    </w:lvl>
+    <w:lvl w:ilvl="4" w:tentative="1">
+      <w:start w:val="1"/>
+      <w:numFmt w:val="bullet"/>
+      <w:lvlText w:val=""/>
+      <w:lvlJc w:val="left"/>
+      <w:pPr>
+        <w:tabs>
+          <w:tab w:val="num" w:pos="3600"/>
+        </w:tabs>
+        <w:ind w:left="3600" w:hanging="360"/>
+      </w:pPr>
+      <w:rPr>
+        <w:rFonts w:ascii="Wingdings" w:hAnsi="Wingdings" w:hint="default"/>
+        <w:sz w:val="20"/>
+      </w:rPr>
+    </w:lvl>
+    <w:lvl w:ilvl="5" w:tentative="1">
+      <w:start w:val="1"/>
+      <w:numFmt w:val="bullet"/>
+      <w:lvlText w:val=""/>
+      <w:lvlJc w:val="left"/>
+      <w:pPr>
+        <w:tabs>
+          <w:tab w:val="num" w:pos="4320"/>
+        </w:tabs>
+        <w:ind w:left="4320" w:hanging="360"/>
+      </w:pPr>
+      <w:rPr>
+        <w:rFonts w:ascii="Wingdings" w:hAnsi="Wingdings" w:hint="default"/>
+        <w:sz w:val="20"/>
+      </w:rPr>
+    </w:lvl>
+    <w:lvl w:ilvl="6" w:tentative="1">
+      <w:start w:val="1"/>
+      <w:numFmt w:val="bullet"/>
+      <w:lvlText w:val=""/>
+      <w:lvlJc w:val="left"/>
+      <w:pPr>
+        <w:tabs>
+          <w:tab w:val="num" w:pos="5040"/>
+        </w:tabs>
+        <w:ind w:left="5040" w:hanging="360"/>
+      </w:pPr>
+      <w:rPr>
+        <w:rFonts w:ascii="Wingdings" w:hAnsi="Wingdings" w:hint="default"/>
+        <w:sz w:val="20"/>
+      </w:rPr>
+    </w:lvl>
+    <w:lvl w:ilvl="7" w:tentative="1">
+      <w:start w:val="1"/>
+      <w:numFmt w:val="bullet"/>
+      <w:lvlText w:val=""/>
+      <w:lvlJc w:val="left"/>
+      <w:pPr>
+        <w:tabs>
+          <w:tab w:val="num" w:pos="5760"/>
+        </w:tabs>
+        <w:ind w:left="5760" w:hanging="360"/>
+      </w:pPr>
+      <w:rPr>
+        <w:rFonts w:ascii="Wingdings" w:hAnsi="Wingdings" w:hint="default"/>
+        <w:sz w:val="20"/>
+      </w:rPr>
+    </w:lvl>
+    <w:lvl w:ilvl="8" w:tentative="1">
+      <w:start w:val="1"/>
+      <w:numFmt w:val="bullet"/>
+      <w:lvlText w:val=""/>
+      <w:lvlJc w:val="left"/>
+      <w:pPr>
+        <w:tabs>
+          <w:tab w:val="num" w:pos="6480"/>
+        </w:tabs>
+        <w:ind w:left="6480" w:hanging="360"/>
+      </w:pPr>
+      <w:rPr>
+        <w:rFonts w:ascii="Wingdings" w:hAnsi="Wingdings" w:hint="default"/>
+        <w:sz w:val="20"/>
+      </w:rPr>
+    </w:lvl>
+  </w:abstractNum>
+  <w:abstractNum w:abstractNumId="10" w15:restartNumberingAfterBreak="0">
+    <w:nsid w:val="4C396100"/>
+    <w:multiLevelType w:val="multilevel"/>
+    <w:tmpl w:val="1AA80B3E"/>
+    <w:lvl w:ilvl="0">
+      <w:start w:val="1"/>
+      <w:numFmt w:val="bullet"/>
+      <w:lvlText w:val=""/>
+      <w:lvlJc w:val="left"/>
+      <w:pPr>
+        <w:tabs>
+          <w:tab w:val="num" w:pos="720"/>
+        </w:tabs>
+        <w:ind w:left="720" w:hanging="360"/>
+      </w:pPr>
+      <w:rPr>
+        <w:rFonts w:ascii="Symbol" w:hAnsi="Symbol" w:hint="default"/>
+        <w:sz w:val="20"/>
+      </w:rPr>
+    </w:lvl>
+    <w:lvl w:ilvl="1" w:tentative="1">
+      <w:start w:val="1"/>
+      <w:numFmt w:val="bullet"/>
+      <w:lvlText w:val="o"/>
+      <w:lvlJc w:val="left"/>
+      <w:pPr>
+        <w:tabs>
+          <w:tab w:val="num" w:pos="1440"/>
+        </w:tabs>
+        <w:ind w:left="1440" w:hanging="360"/>
+      </w:pPr>
+      <w:rPr>
+        <w:rFonts w:ascii="Courier New" w:hAnsi="Courier New" w:hint="default"/>
+        <w:sz w:val="20"/>
+      </w:rPr>
+    </w:lvl>
+    <w:lvl w:ilvl="2" w:tentative="1">
+      <w:start w:val="1"/>
+      <w:numFmt w:val="bullet"/>
+      <w:lvlText w:val=""/>
+      <w:lvlJc w:val="left"/>
+      <w:pPr>
+        <w:tabs>
+          <w:tab w:val="num" w:pos="2160"/>
+        </w:tabs>
+        <w:ind w:left="2160" w:hanging="360"/>
+      </w:pPr>
+      <w:rPr>
+        <w:rFonts w:ascii="Wingdings" w:hAnsi="Wingdings" w:hint="default"/>
+        <w:sz w:val="20"/>
+      </w:rPr>
+    </w:lvl>
+    <w:lvl w:ilvl="3" w:tentative="1">
+      <w:start w:val="1"/>
+      <w:numFmt w:val="bullet"/>
+      <w:lvlText w:val=""/>
+      <w:lvlJc w:val="left"/>
+      <w:pPr>
+        <w:tabs>
+          <w:tab w:val="num" w:pos="2880"/>
+        </w:tabs>
+        <w:ind w:left="2880" w:hanging="360"/>
+      </w:pPr>
+      <w:rPr>
+        <w:rFonts w:ascii="Wingdings" w:hAnsi="Wingdings" w:hint="default"/>
+        <w:sz w:val="20"/>
+      </w:rPr>
+    </w:lvl>
+    <w:lvl w:ilvl="4" w:tentative="1">
+      <w:start w:val="1"/>
+      <w:numFmt w:val="bullet"/>
+      <w:lvlText w:val=""/>
+      <w:lvlJc w:val="left"/>
+      <w:pPr>
+        <w:tabs>
+          <w:tab w:val="num" w:pos="3600"/>
+        </w:tabs>
+        <w:ind w:left="3600" w:hanging="360"/>
+      </w:pPr>
+      <w:rPr>
+        <w:rFonts w:ascii="Wingdings" w:hAnsi="Wingdings" w:hint="default"/>
+        <w:sz w:val="20"/>
+      </w:rPr>
+    </w:lvl>
+    <w:lvl w:ilvl="5" w:tentative="1">
+      <w:start w:val="1"/>
+      <w:numFmt w:val="bullet"/>
+      <w:lvlText w:val=""/>
+      <w:lvlJc w:val="left"/>
+      <w:pPr>
+        <w:tabs>
+          <w:tab w:val="num" w:pos="4320"/>
+        </w:tabs>
+        <w:ind w:left="4320" w:hanging="360"/>
+      </w:pPr>
+      <w:rPr>
+        <w:rFonts w:ascii="Wingdings" w:hAnsi="Wingdings" w:hint="default"/>
+        <w:sz w:val="20"/>
+      </w:rPr>
+    </w:lvl>
+    <w:lvl w:ilvl="6" w:tentative="1">
+      <w:start w:val="1"/>
+      <w:numFmt w:val="bullet"/>
+      <w:lvlText w:val=""/>
+      <w:lvlJc w:val="left"/>
+      <w:pPr>
+        <w:tabs>
+          <w:tab w:val="num" w:pos="5040"/>
+        </w:tabs>
+        <w:ind w:left="5040" w:hanging="360"/>
+      </w:pPr>
+      <w:rPr>
+        <w:rFonts w:ascii="Wingdings" w:hAnsi="Wingdings" w:hint="default"/>
+        <w:sz w:val="20"/>
+      </w:rPr>
+    </w:lvl>
+    <w:lvl w:ilvl="7" w:tentative="1">
+      <w:start w:val="1"/>
+      <w:numFmt w:val="bullet"/>
+      <w:lvlText w:val=""/>
+      <w:lvlJc w:val="left"/>
+      <w:pPr>
+        <w:tabs>
+          <w:tab w:val="num" w:pos="5760"/>
+        </w:tabs>
+        <w:ind w:left="5760" w:hanging="360"/>
+      </w:pPr>
+      <w:rPr>
+        <w:rFonts w:ascii="Wingdings" w:hAnsi="Wingdings" w:hint="default"/>
+        <w:sz w:val="20"/>
+      </w:rPr>
+    </w:lvl>
+    <w:lvl w:ilvl="8" w:tentative="1">
+      <w:start w:val="1"/>
+      <w:numFmt w:val="bullet"/>
+      <w:lvlText w:val=""/>
+      <w:lvlJc w:val="left"/>
+      <w:pPr>
+        <w:tabs>
+          <w:tab w:val="num" w:pos="6480"/>
+        </w:tabs>
+        <w:ind w:left="6480" w:hanging="360"/>
+      </w:pPr>
+      <w:rPr>
+        <w:rFonts w:ascii="Wingdings" w:hAnsi="Wingdings" w:hint="default"/>
+        <w:sz w:val="20"/>
+      </w:rPr>
+    </w:lvl>
+  </w:abstractNum>
   <w:num w:numId="1" w16cid:durableId="1980651036">
     <w:abstractNumId w:val="8"/>
   </w:num>
@@ -464,6 +1089,12 @@
   </w:num>
   <w:num w:numId="9" w16cid:durableId="1120227603">
     <w:abstractNumId w:val="0"/>
+  </w:num>
+  <w:num w:numId="10" w16cid:durableId="1180312932">
+    <w:abstractNumId w:val="10"/>
+  </w:num>
+  <w:num w:numId="11" w16cid:durableId="1918247706">
+    <w:abstractNumId w:val="9"/>
   </w:num>
 </w:numbering>
 </file>
@@ -1071,7 +1702,6 @@
   <w:style w:type="character" w:default="1" w:styleId="DefaultParagraphFont">
     <w:name w:val="Default Paragraph Font"/>
     <w:uiPriority w:val="1"/>
-    <w:semiHidden/>
     <w:unhideWhenUsed/>
   </w:style>
   <w:style w:type="table" w:default="1" w:styleId="TableNormal">

</xml_diff>